<commit_message>
add the final xing-huo pdfs
</commit_message>
<xml_diff>
--- a/pre/星火/【附件1】 项目简介.docx
+++ b/pre/星火/【附件1】 项目简介.docx
@@ -342,27 +342,35 @@
               </w:rPr>
               <w:t xml:space="preserve">  </w:t>
             </w:r>
+            <w:r>
+              <w:rPr>
+                <w:rFonts w:asciiTheme="minorEastAsia" w:eastAsiaTheme="minorEastAsia" w:hAnsiTheme="minorEastAsia" w:hint="eastAsia"/>
+                <w:szCs w:val="21"/>
+              </w:rPr>
+              <w:t>车路协同技术代表了未来智能交通的发展方向。作为智能交通系统的重要组成部分，城市交通信号控制系统的先进与否直接决定这城市交通运行状况的好坏，随着车路协同技术的发展，获取车辆实时位置，速度等信息成为可能，智能路测设备可以在周边车辆的信息基础上进行分析判断，以路口通行效率最高等标准作为目标，进行最合理的信号配时，并对车辆的车速给予合适的引导，这是车路协同环境下单交叉口优化控制的最终目标。由于在传统的</w:t>
+            </w:r>
+            <w:r>
+              <w:rPr>
+                <w:rFonts w:asciiTheme="minorEastAsia" w:eastAsiaTheme="minorEastAsia" w:hAnsiTheme="minorEastAsia" w:hint="eastAsia"/>
+                <w:szCs w:val="21"/>
+              </w:rPr>
+              <w:t>信号</w:t>
+            </w:r>
+            <w:r>
+              <w:rPr>
+                <w:rFonts w:asciiTheme="minorEastAsia" w:eastAsiaTheme="minorEastAsia" w:hAnsiTheme="minorEastAsia" w:hint="eastAsia"/>
+                <w:szCs w:val="21"/>
+              </w:rPr>
+              <w:t>配时优化的基础</w:t>
+            </w:r>
             <w:bookmarkStart w:id="0" w:name="_GoBack"/>
-            <w:r>
-              <w:rPr>
-                <w:rFonts w:asciiTheme="minorEastAsia" w:eastAsiaTheme="minorEastAsia" w:hAnsiTheme="minorEastAsia" w:hint="eastAsia"/>
-                <w:szCs w:val="21"/>
-              </w:rPr>
-              <w:t>车路协同技术代表了未来智能交通的发展方向。作为智能交通系统的重要组成部分，城市交通信号控制系统的先进与否直接决定这城市交通运行状况的好坏，随着车路协同技术的发展，获取车辆实时位置，速度等信息成为可能，智能路测设备可以在周边车辆的信息基础上进行分析判断，以路口通行效率最高等标准作为目标，进行最合理的信号配时，并对车辆的车速给予合适的引导，这是车路协同环境下单交叉口优化控制的最终目标。由于在传统的</w:t>
-            </w:r>
-            <w:r>
-              <w:rPr>
-                <w:rFonts w:asciiTheme="minorEastAsia" w:eastAsiaTheme="minorEastAsia" w:hAnsiTheme="minorEastAsia" w:hint="eastAsia"/>
-                <w:szCs w:val="21"/>
-              </w:rPr>
-              <w:t>信号</w:t>
-            </w:r>
-            <w:r>
-              <w:rPr>
-                <w:rFonts w:asciiTheme="minorEastAsia" w:eastAsiaTheme="minorEastAsia" w:hAnsiTheme="minorEastAsia" w:hint="eastAsia"/>
-                <w:szCs w:val="21"/>
-              </w:rPr>
-              <w:t>配时优化的基础上增加了车辆速度的引导，可以称之为主动交通控制。</w:t>
+            <w:bookmarkEnd w:id="0"/>
+            <w:r>
+              <w:rPr>
+                <w:rFonts w:asciiTheme="minorEastAsia" w:eastAsiaTheme="minorEastAsia" w:hAnsiTheme="minorEastAsia" w:hint="eastAsia"/>
+                <w:szCs w:val="21"/>
+              </w:rPr>
+              <w:t>上增加了车辆速度的引导，可以称之为主动交通控制。</w:t>
             </w:r>
           </w:p>
           <w:p>
@@ -426,7 +434,21 @@
                 <w:rFonts w:asciiTheme="minorEastAsia" w:eastAsiaTheme="minorEastAsia" w:hAnsiTheme="minorEastAsia" w:hint="eastAsia"/>
                 <w:szCs w:val="21"/>
               </w:rPr>
-              <w:t>，如VISSIM等，在宏观仿真方面更为出色，而在细粒度的微观仿真方面，这些传统仿真平台对车辆进行控制后运行效率很低，当车辆较多的时候运行效率很低。这种运行延迟甚至可能对实验结果产生影响，使得仿真和实际场景产生偏差。</w:t>
+              <w:t>，如VISSIM等，在宏观仿真方面更为出色，而在细粒度的微观仿真方面，这些传统仿真平台对车辆进行控制后运行效率很低，当车辆较多的时候运行效率</w:t>
+            </w:r>
+            <w:r>
+              <w:rPr>
+                <w:rFonts w:asciiTheme="minorEastAsia" w:eastAsiaTheme="minorEastAsia" w:hAnsiTheme="minorEastAsia" w:hint="eastAsia"/>
+                <w:szCs w:val="21"/>
+              </w:rPr>
+              <w:t>极</w:t>
+            </w:r>
+            <w:r>
+              <w:rPr>
+                <w:rFonts w:asciiTheme="minorEastAsia" w:eastAsiaTheme="minorEastAsia" w:hAnsiTheme="minorEastAsia" w:hint="eastAsia"/>
+                <w:szCs w:val="21"/>
+              </w:rPr>
+              <w:t>低。这种运行延迟甚至可能对实验结果产生影响，使得仿真和实际场景产生偏差。</w:t>
             </w:r>
           </w:p>
           <w:p>
@@ -523,7 +545,6 @@
               </w:rPr>
               <w:t>得到了较好的结论。</w:t>
             </w:r>
-            <w:bookmarkEnd w:id="0"/>
           </w:p>
         </w:tc>
       </w:tr>

</xml_diff>